<commit_message>
Updated and completed first draft of use cases
</commit_message>
<xml_diff>
--- a/UseCases/Administrative Maintenance.uc.docx
+++ b/UseCases/Administrative Maintenance.uc.docx
@@ -27,6 +27,8 @@
             <w:r>
               <w:t xml:space="preserve"> </w:t>
             </w:r>
+            <w:bookmarkStart w:id="0" w:name="_GoBack"/>
+            <w:bookmarkEnd w:id="0"/>
             <w:r>
               <w:t>Maintain Administrative Information</w:t>
             </w:r>
@@ -49,8 +51,7 @@
             <w:r>
               <w:t xml:space="preserve"> </w:t>
             </w:r>
-            <w:bookmarkStart w:id="0" w:name="AdminMaintNum"/>
-            <w:bookmarkStart w:id="1" w:name="_GoBack"/>
+            <w:bookmarkStart w:id="1" w:name="AdminMaintNum"/>
             <w:r>
               <w:rPr>
                 <w:color w:val="auto"/>
@@ -82,7 +83,6 @@
               </w:rPr>
               <w:fldChar w:fldCharType="end"/>
             </w:r>
-            <w:bookmarkEnd w:id="0"/>
             <w:bookmarkEnd w:id="1"/>
           </w:p>
         </w:tc>

</xml_diff>